<commit_message>
changer les paramètres de la fonction selectWhere
</commit_message>
<xml_diff>
--- a/Documentation/ACTIONS.docx
+++ b/Documentation/ACTIONS.docx
@@ -194,6 +194,35 @@
     <w:p>
       <w:pPr>
         <w:pStyle w:val="Paragraphedeliste"/>
+      </w:pPr>
+    </w:p>
+    <w:p>
+      <w:pPr>
+        <w:pStyle w:val="Titre1"/>
+      </w:pPr>
+      <w:r>
+        <w:t>Créer un compte</w:t>
+      </w:r>
+    </w:p>
+    <w:p>
+      <w:pPr>
+        <w:pStyle w:val="Paragraphedeliste"/>
+        <w:numPr>
+          <w:ilvl w:val="0"/>
+          <w:numId w:val="5"/>
+        </w:numPr>
+      </w:pPr>
+      <w:r>
+        <w:t>Vérifier si le matricule existe</w:t>
+      </w:r>
+    </w:p>
+    <w:p>
+      <w:pPr>
+        <w:pStyle w:val="Paragraphedeliste"/>
+        <w:numPr>
+          <w:ilvl w:val="0"/>
+          <w:numId w:val="5"/>
+        </w:numPr>
       </w:pPr>
     </w:p>
     <w:sectPr>
@@ -408,6 +437,205 @@
     </w:lvl>
   </w:abstractNum>
   <w:abstractNum w:abstractNumId="2" w15:restartNumberingAfterBreak="0">
+    <w:nsid w:val="2BA7736A"/>
+    <w:multiLevelType w:val="hybridMultilevel"/>
+    <w:tmpl w:val="E8CEBC4C"/>
+    <w:lvl w:ilvl="0" w:tplc="040C000F">
+      <w:start w:val="1"/>
+      <w:numFmt w:val="decimal"/>
+      <w:lvlText w:val="%1."/>
+      <w:lvlJc w:val="left"/>
+      <w:pPr>
+        <w:ind w:left="720" w:hanging="360"/>
+      </w:pPr>
+    </w:lvl>
+    <w:lvl w:ilvl="1" w:tplc="040C0019" w:tentative="1">
+      <w:start w:val="1"/>
+      <w:numFmt w:val="lowerLetter"/>
+      <w:lvlText w:val="%2."/>
+      <w:lvlJc w:val="left"/>
+      <w:pPr>
+        <w:ind w:left="1440" w:hanging="360"/>
+      </w:pPr>
+    </w:lvl>
+    <w:lvl w:ilvl="2" w:tplc="040C001B" w:tentative="1">
+      <w:start w:val="1"/>
+      <w:numFmt w:val="lowerRoman"/>
+      <w:lvlText w:val="%3."/>
+      <w:lvlJc w:val="right"/>
+      <w:pPr>
+        <w:ind w:left="2160" w:hanging="180"/>
+      </w:pPr>
+    </w:lvl>
+    <w:lvl w:ilvl="3" w:tplc="040C000F" w:tentative="1">
+      <w:start w:val="1"/>
+      <w:numFmt w:val="decimal"/>
+      <w:lvlText w:val="%4."/>
+      <w:lvlJc w:val="left"/>
+      <w:pPr>
+        <w:ind w:left="2880" w:hanging="360"/>
+      </w:pPr>
+    </w:lvl>
+    <w:lvl w:ilvl="4" w:tplc="040C0019" w:tentative="1">
+      <w:start w:val="1"/>
+      <w:numFmt w:val="lowerLetter"/>
+      <w:lvlText w:val="%5."/>
+      <w:lvlJc w:val="left"/>
+      <w:pPr>
+        <w:ind w:left="3600" w:hanging="360"/>
+      </w:pPr>
+    </w:lvl>
+    <w:lvl w:ilvl="5" w:tplc="040C001B" w:tentative="1">
+      <w:start w:val="1"/>
+      <w:numFmt w:val="lowerRoman"/>
+      <w:lvlText w:val="%6."/>
+      <w:lvlJc w:val="right"/>
+      <w:pPr>
+        <w:ind w:left="4320" w:hanging="180"/>
+      </w:pPr>
+    </w:lvl>
+    <w:lvl w:ilvl="6" w:tplc="040C000F" w:tentative="1">
+      <w:start w:val="1"/>
+      <w:numFmt w:val="decimal"/>
+      <w:lvlText w:val="%7."/>
+      <w:lvlJc w:val="left"/>
+      <w:pPr>
+        <w:ind w:left="5040" w:hanging="360"/>
+      </w:pPr>
+    </w:lvl>
+    <w:lvl w:ilvl="7" w:tplc="040C0019" w:tentative="1">
+      <w:start w:val="1"/>
+      <w:numFmt w:val="lowerLetter"/>
+      <w:lvlText w:val="%8."/>
+      <w:lvlJc w:val="left"/>
+      <w:pPr>
+        <w:ind w:left="5760" w:hanging="360"/>
+      </w:pPr>
+    </w:lvl>
+    <w:lvl w:ilvl="8" w:tplc="040C001B" w:tentative="1">
+      <w:start w:val="1"/>
+      <w:numFmt w:val="lowerRoman"/>
+      <w:lvlText w:val="%9."/>
+      <w:lvlJc w:val="right"/>
+      <w:pPr>
+        <w:ind w:left="6480" w:hanging="180"/>
+      </w:pPr>
+    </w:lvl>
+  </w:abstractNum>
+  <w:abstractNum w:abstractNumId="3" w15:restartNumberingAfterBreak="0">
+    <w:nsid w:val="2F2C730F"/>
+    <w:multiLevelType w:val="hybridMultilevel"/>
+    <w:tmpl w:val="C002B442"/>
+    <w:lvl w:ilvl="0" w:tplc="040C0001">
+      <w:start w:val="1"/>
+      <w:numFmt w:val="bullet"/>
+      <w:lvlText w:val=""/>
+      <w:lvlJc w:val="left"/>
+      <w:pPr>
+        <w:ind w:left="720" w:hanging="360"/>
+      </w:pPr>
+      <w:rPr>
+        <w:rFonts w:ascii="Symbol" w:hAnsi="Symbol" w:hint="default"/>
+      </w:rPr>
+    </w:lvl>
+    <w:lvl w:ilvl="1" w:tplc="040C0003" w:tentative="1">
+      <w:start w:val="1"/>
+      <w:numFmt w:val="bullet"/>
+      <w:lvlText w:val="o"/>
+      <w:lvlJc w:val="left"/>
+      <w:pPr>
+        <w:ind w:left="1440" w:hanging="360"/>
+      </w:pPr>
+      <w:rPr>
+        <w:rFonts w:ascii="Courier New" w:hAnsi="Courier New" w:cs="Courier New" w:hint="default"/>
+      </w:rPr>
+    </w:lvl>
+    <w:lvl w:ilvl="2" w:tplc="040C0005" w:tentative="1">
+      <w:start w:val="1"/>
+      <w:numFmt w:val="bullet"/>
+      <w:lvlText w:val=""/>
+      <w:lvlJc w:val="left"/>
+      <w:pPr>
+        <w:ind w:left="2160" w:hanging="360"/>
+      </w:pPr>
+      <w:rPr>
+        <w:rFonts w:ascii="Wingdings" w:hAnsi="Wingdings" w:hint="default"/>
+      </w:rPr>
+    </w:lvl>
+    <w:lvl w:ilvl="3" w:tplc="040C0001" w:tentative="1">
+      <w:start w:val="1"/>
+      <w:numFmt w:val="bullet"/>
+      <w:lvlText w:val=""/>
+      <w:lvlJc w:val="left"/>
+      <w:pPr>
+        <w:ind w:left="2880" w:hanging="360"/>
+      </w:pPr>
+      <w:rPr>
+        <w:rFonts w:ascii="Symbol" w:hAnsi="Symbol" w:hint="default"/>
+      </w:rPr>
+    </w:lvl>
+    <w:lvl w:ilvl="4" w:tplc="040C0003" w:tentative="1">
+      <w:start w:val="1"/>
+      <w:numFmt w:val="bullet"/>
+      <w:lvlText w:val="o"/>
+      <w:lvlJc w:val="left"/>
+      <w:pPr>
+        <w:ind w:left="3600" w:hanging="360"/>
+      </w:pPr>
+      <w:rPr>
+        <w:rFonts w:ascii="Courier New" w:hAnsi="Courier New" w:cs="Courier New" w:hint="default"/>
+      </w:rPr>
+    </w:lvl>
+    <w:lvl w:ilvl="5" w:tplc="040C0005" w:tentative="1">
+      <w:start w:val="1"/>
+      <w:numFmt w:val="bullet"/>
+      <w:lvlText w:val=""/>
+      <w:lvlJc w:val="left"/>
+      <w:pPr>
+        <w:ind w:left="4320" w:hanging="360"/>
+      </w:pPr>
+      <w:rPr>
+        <w:rFonts w:ascii="Wingdings" w:hAnsi="Wingdings" w:hint="default"/>
+      </w:rPr>
+    </w:lvl>
+    <w:lvl w:ilvl="6" w:tplc="040C0001" w:tentative="1">
+      <w:start w:val="1"/>
+      <w:numFmt w:val="bullet"/>
+      <w:lvlText w:val=""/>
+      <w:lvlJc w:val="left"/>
+      <w:pPr>
+        <w:ind w:left="5040" w:hanging="360"/>
+      </w:pPr>
+      <w:rPr>
+        <w:rFonts w:ascii="Symbol" w:hAnsi="Symbol" w:hint="default"/>
+      </w:rPr>
+    </w:lvl>
+    <w:lvl w:ilvl="7" w:tplc="040C0003" w:tentative="1">
+      <w:start w:val="1"/>
+      <w:numFmt w:val="bullet"/>
+      <w:lvlText w:val="o"/>
+      <w:lvlJc w:val="left"/>
+      <w:pPr>
+        <w:ind w:left="5760" w:hanging="360"/>
+      </w:pPr>
+      <w:rPr>
+        <w:rFonts w:ascii="Courier New" w:hAnsi="Courier New" w:cs="Courier New" w:hint="default"/>
+      </w:rPr>
+    </w:lvl>
+    <w:lvl w:ilvl="8" w:tplc="040C0005" w:tentative="1">
+      <w:start w:val="1"/>
+      <w:numFmt w:val="bullet"/>
+      <w:lvlText w:val=""/>
+      <w:lvlJc w:val="left"/>
+      <w:pPr>
+        <w:ind w:left="6480" w:hanging="360"/>
+      </w:pPr>
+      <w:rPr>
+        <w:rFonts w:ascii="Wingdings" w:hAnsi="Wingdings" w:hint="default"/>
+      </w:rPr>
+    </w:lvl>
+  </w:abstractNum>
+  <w:abstractNum w:abstractNumId="4" w15:restartNumberingAfterBreak="0">
     <w:nsid w:val="6EA577FC"/>
     <w:multiLevelType w:val="hybridMultilevel"/>
     <w:tmpl w:val="98882B1E"/>
@@ -500,6 +728,12 @@
     <w:abstractNumId w:val="1"/>
   </w:num>
   <w:num w:numId="3">
+    <w:abstractNumId w:val="4"/>
+  </w:num>
+  <w:num w:numId="4">
+    <w:abstractNumId w:val="3"/>
+  </w:num>
+  <w:num w:numId="5">
     <w:abstractNumId w:val="2"/>
   </w:num>
 </w:numbering>

</xml_diff>